<commit_message>
Minor tweaks to the evaluation rubric
</commit_message>
<xml_diff>
--- a/RaccoonRun/Project 2 Evaluation edited.docx
+++ b/RaccoonRun/Project 2 Evaluation edited.docx
@@ -76,7 +76,7 @@
         <w:t>9</w:t>
       </w:r>
       <w:r>
-        <w:t>4</w:t>
+        <w:t>6</w:t>
       </w:r>
       <w:r>
         <w:t>/100</w:t>
@@ -265,25 +265,7 @@
                 <w:sz w:val="20"/>
                 <w:szCs w:val="20"/>
               </w:rPr>
-              <w:t xml:space="preserve">Must have at least two different sound </w:t>
-            </w:r>
-            <w:proofErr w:type="spellStart"/>
-            <w:r>
-              <w:rPr>
-                <w:b w:val="0"/>
-                <w:sz w:val="20"/>
-                <w:szCs w:val="20"/>
-              </w:rPr>
-              <w:t>fxs</w:t>
-            </w:r>
-            <w:proofErr w:type="spellEnd"/>
-            <w:r>
-              <w:rPr>
-                <w:b w:val="0"/>
-                <w:sz w:val="20"/>
-                <w:szCs w:val="20"/>
-              </w:rPr>
-              <w:t>.</w:t>
+              <w:t>Must have at least two different sound fxs.</w:t>
             </w:r>
           </w:p>
         </w:tc>
@@ -510,7 +492,10 @@
               <w:cnfStyle w:val="000000000000" w:firstRow="0" w:lastRow="0" w:firstColumn="0" w:lastColumn="0" w:oddVBand="0" w:evenVBand="0" w:oddHBand="0" w:evenHBand="0" w:firstRowFirstColumn="0" w:firstRowLastColumn="0" w:lastRowFirstColumn="0" w:lastRowLastColumn="0"/>
             </w:pPr>
             <w:r>
-              <w:t>Points received: 10</w:t>
+              <w:t>Points received: 1</w:t>
+            </w:r>
+            <w:r>
+              <w:t>2</w:t>
             </w:r>
           </w:p>
         </w:tc>
@@ -541,15 +526,7 @@
               <w:t>original</w:t>
             </w:r>
             <w:r>
-              <w:t xml:space="preserve">, </w:t>
-            </w:r>
-            <w:proofErr w:type="spellStart"/>
-            <w:r>
-              <w:t>platformers</w:t>
-            </w:r>
-            <w:proofErr w:type="spellEnd"/>
-            <w:r>
-              <w:t xml:space="preserve"> are a very common type of game, thus not qualifying as a completely new game.</w:t>
+              <w:t>, platformers are a very common type of game, thus not qualifying as a completely new game.</w:t>
             </w:r>
           </w:p>
         </w:tc>
@@ -946,25 +923,7 @@
                 <w:sz w:val="20"/>
                 <w:szCs w:val="20"/>
               </w:rPr>
-              <w:t xml:space="preserve">The game must </w:t>
-            </w:r>
-            <w:proofErr w:type="gramStart"/>
-            <w:r>
-              <w:rPr>
-                <w:b w:val="0"/>
-                <w:sz w:val="20"/>
-                <w:szCs w:val="20"/>
-              </w:rPr>
-              <w:t>exhibit  good</w:t>
-            </w:r>
-            <w:proofErr w:type="gramEnd"/>
-            <w:r>
-              <w:rPr>
-                <w:b w:val="0"/>
-                <w:sz w:val="20"/>
-                <w:szCs w:val="20"/>
-              </w:rPr>
-              <w:t xml:space="preserve"> design principles, such as flow.</w:t>
+              <w:t>The game must exhibit  good design principles, such as flow.</w:t>
             </w:r>
           </w:p>
           <w:p>
@@ -1330,13 +1289,27 @@
         </w:rPr>
       </w:pPr>
       <w:r>
-        <w:t>We made the setting GCC campus in order to make the levels a more logical progression in players’ mind</w:t>
+        <w:t xml:space="preserve">We made the setting </w:t>
+      </w:r>
+      <w:r>
+        <w:t xml:space="preserve">the </w:t>
+      </w:r>
+      <w:r>
+        <w:t>GCC campus in order to make the levels a more logical progression in players’ mind</w:t>
       </w:r>
       <w:r>
         <w:t xml:space="preserve">s, </w:t>
       </w:r>
       <w:r>
-        <w:t>especially where geography is concerned. This improves game flow.</w:t>
+        <w:t xml:space="preserve">especially </w:t>
+      </w:r>
+      <w:r>
+        <w:t>with regard to geography</w:t>
+      </w:r>
+      <w:bookmarkStart w:id="0" w:name="_GoBack"/>
+      <w:bookmarkEnd w:id="0"/>
+      <w:r>
+        <w:t>. This improves game flow.</w:t>
       </w:r>
     </w:p>
     <w:p>
@@ -1353,98 +1326,6 @@
       <w:r>
         <w:t>The character starts on the ground in imminent danger of being captured. By moving to the platforms, he can remain safe, but will not be able to receive as many points, due to food items being primarily located by the ground.</w:t>
       </w:r>
-      <w:r>
-        <w:t xml:space="preserve"> </w:t>
-      </w:r>
-    </w:p>
-    <w:p>
-      <w:pPr>
-        <w:pStyle w:val="ListParagraph"/>
-        <w:tabs>
-          <w:tab w:val="right" w:pos="7200"/>
-        </w:tabs>
-      </w:pPr>
-      <w:bookmarkStart w:id="0" w:name="_GoBack"/>
-      <w:bookmarkEnd w:id="0"/>
-    </w:p>
-    <w:p>
-      <w:pPr>
-        <w:pStyle w:val="ListParagraph"/>
-        <w:tabs>
-          <w:tab w:val="right" w:pos="7200"/>
-        </w:tabs>
-      </w:pPr>
-    </w:p>
-    <w:p>
-      <w:pPr>
-        <w:pStyle w:val="ListParagraph"/>
-        <w:tabs>
-          <w:tab w:val="right" w:pos="7200"/>
-        </w:tabs>
-      </w:pPr>
-      <w:proofErr w:type="gramStart"/>
-      <w:r>
-        <w:t>final</w:t>
-      </w:r>
-      <w:proofErr w:type="gramEnd"/>
-      <w:r>
-        <w:t xml:space="preserve"> game report, where you will fill out an evaluation of your game. You must specify all the information in the form. In addition, in the appropriate place on the form, comment on the following items:</w:t>
-      </w:r>
-    </w:p>
-    <w:p>
-      <w:pPr>
-        <w:numPr>
-          <w:ilvl w:val="1"/>
-          <w:numId w:val="3"/>
-        </w:numPr>
-        <w:spacing w:before="240" w:after="0" w:line="240" w:lineRule="auto"/>
-      </w:pPr>
-      <w:r>
-        <w:t>design decisions you made, particularly involving tradeoffs between game complexity and performance or ease of implementation,</w:t>
-      </w:r>
-    </w:p>
-    <w:p>
-      <w:pPr>
-        <w:numPr>
-          <w:ilvl w:val="1"/>
-          <w:numId w:val="3"/>
-        </w:numPr>
-        <w:spacing w:before="240" w:after="0" w:line="240" w:lineRule="auto"/>
-      </w:pPr>
-      <w:r>
-        <w:t xml:space="preserve">interesting gameplay ideas in the game, focusing on how you implemented “flow” in the game, </w:t>
-      </w:r>
-    </w:p>
-    <w:p>
-      <w:pPr>
-        <w:numPr>
-          <w:ilvl w:val="1"/>
-          <w:numId w:val="3"/>
-        </w:numPr>
-        <w:spacing w:before="240" w:after="0" w:line="240" w:lineRule="auto"/>
-      </w:pPr>
-      <w:r>
-        <w:t>a list of cheat codes, special elements of your game, Easter eggs, etc., and,</w:t>
-      </w:r>
-    </w:p>
-    <w:p>
-      <w:pPr>
-        <w:numPr>
-          <w:ilvl w:val="1"/>
-          <w:numId w:val="3"/>
-        </w:numPr>
-        <w:spacing w:before="240" w:after="0" w:line="240" w:lineRule="auto"/>
-      </w:pPr>
-      <w:r>
-        <w:t>Completed “grade rubric” with your appraisal of how well you did on the project.</w:t>
-      </w:r>
-    </w:p>
-    <w:p>
-      <w:pPr>
-        <w:tabs>
-          <w:tab w:val="right" w:pos="7200"/>
-        </w:tabs>
-      </w:pPr>
     </w:p>
     <w:sectPr>
       <w:pgSz w:w="12240" w:h="15840"/>

</xml_diff>

<commit_message>
Cheat code section in Word File
</commit_message>
<xml_diff>
--- a/RaccoonRun/Project 2 Evaluation edited.docx
+++ b/RaccoonRun/Project 2 Evaluation edited.docx
@@ -265,25 +265,7 @@
                 <w:sz w:val="20"/>
                 <w:szCs w:val="20"/>
               </w:rPr>
-              <w:t xml:space="preserve">Must have at least two different sound </w:t>
-            </w:r>
-            <w:proofErr w:type="spellStart"/>
-            <w:r>
-              <w:rPr>
-                <w:b w:val="0"/>
-                <w:sz w:val="20"/>
-                <w:szCs w:val="20"/>
-              </w:rPr>
-              <w:t>fxs</w:t>
-            </w:r>
-            <w:proofErr w:type="spellEnd"/>
-            <w:r>
-              <w:rPr>
-                <w:b w:val="0"/>
-                <w:sz w:val="20"/>
-                <w:szCs w:val="20"/>
-              </w:rPr>
-              <w:t>.</w:t>
+              <w:t>Must have at least two different sound fxs.</w:t>
             </w:r>
           </w:p>
         </w:tc>
@@ -541,15 +523,7 @@
               <w:t>original</w:t>
             </w:r>
             <w:r>
-              <w:t xml:space="preserve">, </w:t>
-            </w:r>
-            <w:proofErr w:type="spellStart"/>
-            <w:r>
-              <w:t>platformers</w:t>
-            </w:r>
-            <w:proofErr w:type="spellEnd"/>
-            <w:r>
-              <w:t xml:space="preserve"> are a very common type of game, thus not qualifying as a completely new game.</w:t>
+              <w:t>, platformers are a very common type of game, thus not qualifying as a completely new game.</w:t>
             </w:r>
           </w:p>
         </w:tc>
@@ -946,25 +920,7 @@
                 <w:sz w:val="20"/>
                 <w:szCs w:val="20"/>
               </w:rPr>
-              <w:t xml:space="preserve">The game must </w:t>
-            </w:r>
-            <w:proofErr w:type="gramStart"/>
-            <w:r>
-              <w:rPr>
-                <w:b w:val="0"/>
-                <w:sz w:val="20"/>
-                <w:szCs w:val="20"/>
-              </w:rPr>
-              <w:t>exhibit  good</w:t>
-            </w:r>
-            <w:proofErr w:type="gramEnd"/>
-            <w:r>
-              <w:rPr>
-                <w:b w:val="0"/>
-                <w:sz w:val="20"/>
-                <w:szCs w:val="20"/>
-              </w:rPr>
-              <w:t xml:space="preserve"> design principles, such as flow.</w:t>
+              <w:t>The game must exhibit  good design principles, such as flow.</w:t>
             </w:r>
           </w:p>
           <w:p>
@@ -1364,8 +1320,6 @@
           <w:tab w:val="right" w:pos="7200"/>
         </w:tabs>
       </w:pPr>
-      <w:bookmarkStart w:id="0" w:name="_GoBack"/>
-      <w:bookmarkEnd w:id="0"/>
     </w:p>
     <w:p>
       <w:pPr>
@@ -1382,13 +1336,8 @@
           <w:tab w:val="right" w:pos="7200"/>
         </w:tabs>
       </w:pPr>
-      <w:proofErr w:type="gramStart"/>
-      <w:r>
-        <w:t>final</w:t>
-      </w:r>
-      <w:proofErr w:type="gramEnd"/>
-      <w:r>
-        <w:t xml:space="preserve"> game report, where you will fill out an evaluation of your game. You must specify all the information in the form. In addition, in the appropriate place on the form, comment on the following items:</w:t>
+      <w:r>
+        <w:t>final game report, where you will fill out an evaluation of your game. You must specify all the information in the form. In addition, in the appropriate place on the form, comment on the following items:</w:t>
       </w:r>
     </w:p>
     <w:p>
@@ -1441,10 +1390,87 @@
     </w:p>
     <w:p>
       <w:pPr>
+        <w:spacing w:before="240" w:after="0" w:line="240" w:lineRule="auto"/>
+      </w:pPr>
+    </w:p>
+    <w:p>
+      <w:pPr>
         <w:tabs>
           <w:tab w:val="right" w:pos="7200"/>
         </w:tabs>
-      </w:pPr>
+        <w:rPr>
+          <w:b/>
+        </w:rPr>
+      </w:pPr>
+      <w:r>
+        <w:rPr>
+          <w:b/>
+        </w:rPr>
+        <w:t>Cheat codes</w:t>
+      </w:r>
+    </w:p>
+    <w:p>
+      <w:pPr>
+        <w:tabs>
+          <w:tab w:val="right" w:pos="7200"/>
+        </w:tabs>
+      </w:pPr>
+      <w:r>
+        <w:t>Chea</w:t>
+      </w:r>
+      <w:r>
+        <w:t xml:space="preserve">t codes are implemented in a secondary menu (Totally not cheating) at the beginning.  The user selects which cheat(s) he wants to use.  Once a cheat is selected, it cannot be unselected.  Escape exits this menu.   </w:t>
+      </w:r>
+    </w:p>
+    <w:p>
+      <w:pPr>
+        <w:pStyle w:val="ListParagraph"/>
+        <w:numPr>
+          <w:ilvl w:val="0"/>
+          <w:numId w:val="6"/>
+        </w:numPr>
+        <w:tabs>
+          <w:tab w:val="right" w:pos="7200"/>
+        </w:tabs>
+        <w:rPr>
+          <w:b/>
+        </w:rPr>
+      </w:pPr>
+      <w:r>
+        <w:t>Flight: Allows user to jump multiple times without bound.  Gravity still works, which can send the user plummeting if he stops jumping.  The jumping sound is disabled to indicate that the user is in this mode.</w:t>
+      </w:r>
+    </w:p>
+    <w:p>
+      <w:pPr>
+        <w:pStyle w:val="ListParagraph"/>
+        <w:numPr>
+          <w:ilvl w:val="0"/>
+          <w:numId w:val="6"/>
+        </w:numPr>
+        <w:tabs>
+          <w:tab w:val="right" w:pos="7200"/>
+        </w:tabs>
+      </w:pPr>
+      <w:r>
+        <w:t>Immortality: A misleading cheat code which sets the lives to a high number (10,000).  Lives above 3 do not display as sprites on the display.</w:t>
+      </w:r>
+    </w:p>
+    <w:p>
+      <w:pPr>
+        <w:pStyle w:val="ListParagraph"/>
+        <w:numPr>
+          <w:ilvl w:val="0"/>
+          <w:numId w:val="6"/>
+        </w:numPr>
+        <w:tabs>
+          <w:tab w:val="right" w:pos="7200"/>
+        </w:tabs>
+      </w:pPr>
+      <w:r>
+        <w:t>Skip level 1: When the game starts, the user is placed on the street (final) level, skipping level 1 parts A and B.</w:t>
+      </w:r>
+      <w:bookmarkStart w:id="0" w:name="_GoBack"/>
+      <w:bookmarkEnd w:id="0"/>
     </w:p>
     <w:sectPr>
       <w:pgSz w:w="12240" w:h="15840"/>
@@ -1548,6 +1574,96 @@
     </w:lvl>
   </w:abstractNum>
   <w:abstractNum w:abstractNumId="1">
+    <w:nsid w:val="158F3613"/>
+    <w:multiLevelType w:val="hybridMultilevel"/>
+    <w:tmpl w:val="206C2258"/>
+    <w:lvl w:ilvl="0" w:tplc="0409000F">
+      <w:start w:val="1"/>
+      <w:numFmt w:val="decimal"/>
+      <w:lvlText w:val="%1."/>
+      <w:lvlJc w:val="left"/>
+      <w:pPr>
+        <w:ind w:left="720" w:hanging="360"/>
+      </w:pPr>
+      <w:rPr>
+        <w:rFonts w:hint="default"/>
+        <w:b w:val="0"/>
+      </w:rPr>
+    </w:lvl>
+    <w:lvl w:ilvl="1" w:tplc="04090019" w:tentative="1">
+      <w:start w:val="1"/>
+      <w:numFmt w:val="lowerLetter"/>
+      <w:lvlText w:val="%2."/>
+      <w:lvlJc w:val="left"/>
+      <w:pPr>
+        <w:ind w:left="1440" w:hanging="360"/>
+      </w:pPr>
+    </w:lvl>
+    <w:lvl w:ilvl="2" w:tplc="0409001B" w:tentative="1">
+      <w:start w:val="1"/>
+      <w:numFmt w:val="lowerRoman"/>
+      <w:lvlText w:val="%3."/>
+      <w:lvlJc w:val="right"/>
+      <w:pPr>
+        <w:ind w:left="2160" w:hanging="180"/>
+      </w:pPr>
+    </w:lvl>
+    <w:lvl w:ilvl="3" w:tplc="0409000F" w:tentative="1">
+      <w:start w:val="1"/>
+      <w:numFmt w:val="decimal"/>
+      <w:lvlText w:val="%4."/>
+      <w:lvlJc w:val="left"/>
+      <w:pPr>
+        <w:ind w:left="2880" w:hanging="360"/>
+      </w:pPr>
+    </w:lvl>
+    <w:lvl w:ilvl="4" w:tplc="04090019" w:tentative="1">
+      <w:start w:val="1"/>
+      <w:numFmt w:val="lowerLetter"/>
+      <w:lvlText w:val="%5."/>
+      <w:lvlJc w:val="left"/>
+      <w:pPr>
+        <w:ind w:left="3600" w:hanging="360"/>
+      </w:pPr>
+    </w:lvl>
+    <w:lvl w:ilvl="5" w:tplc="0409001B" w:tentative="1">
+      <w:start w:val="1"/>
+      <w:numFmt w:val="lowerRoman"/>
+      <w:lvlText w:val="%6."/>
+      <w:lvlJc w:val="right"/>
+      <w:pPr>
+        <w:ind w:left="4320" w:hanging="180"/>
+      </w:pPr>
+    </w:lvl>
+    <w:lvl w:ilvl="6" w:tplc="0409000F" w:tentative="1">
+      <w:start w:val="1"/>
+      <w:numFmt w:val="decimal"/>
+      <w:lvlText w:val="%7."/>
+      <w:lvlJc w:val="left"/>
+      <w:pPr>
+        <w:ind w:left="5040" w:hanging="360"/>
+      </w:pPr>
+    </w:lvl>
+    <w:lvl w:ilvl="7" w:tplc="04090019" w:tentative="1">
+      <w:start w:val="1"/>
+      <w:numFmt w:val="lowerLetter"/>
+      <w:lvlText w:val="%8."/>
+      <w:lvlJc w:val="left"/>
+      <w:pPr>
+        <w:ind w:left="5760" w:hanging="360"/>
+      </w:pPr>
+    </w:lvl>
+    <w:lvl w:ilvl="8" w:tplc="0409001B" w:tentative="1">
+      <w:start w:val="1"/>
+      <w:numFmt w:val="lowerRoman"/>
+      <w:lvlText w:val="%9."/>
+      <w:lvlJc w:val="right"/>
+      <w:pPr>
+        <w:ind w:left="6480" w:hanging="180"/>
+      </w:pPr>
+    </w:lvl>
+  </w:abstractNum>
+  <w:abstractNum w:abstractNumId="2">
     <w:nsid w:val="37945CB9"/>
     <w:multiLevelType w:val="hybridMultilevel"/>
     <w:tmpl w:val="BAEA2DBA"/>
@@ -1660,7 +1776,7 @@
       </w:rPr>
     </w:lvl>
   </w:abstractNum>
-  <w:abstractNum w:abstractNumId="2">
+  <w:abstractNum w:abstractNumId="3">
     <w:nsid w:val="412563C5"/>
     <w:multiLevelType w:val="hybridMultilevel"/>
     <w:tmpl w:val="1B7245BE"/>
@@ -1773,7 +1889,7 @@
       </w:rPr>
     </w:lvl>
   </w:abstractNum>
-  <w:abstractNum w:abstractNumId="3">
+  <w:abstractNum w:abstractNumId="4">
     <w:nsid w:val="5B297CEE"/>
     <w:multiLevelType w:val="hybridMultilevel"/>
     <w:tmpl w:val="206C2258"/>
@@ -1863,7 +1979,7 @@
       </w:pPr>
     </w:lvl>
   </w:abstractNum>
-  <w:abstractNum w:abstractNumId="4">
+  <w:abstractNum w:abstractNumId="5">
     <w:nsid w:val="78F05BDE"/>
     <w:multiLevelType w:val="hybridMultilevel"/>
     <w:tmpl w:val="58C63584"/>
@@ -2004,19 +2120,22 @@
     </w:lvl>
   </w:abstractNum>
   <w:num w:numId="1">
+    <w:abstractNumId w:val="3"/>
+  </w:num>
+  <w:num w:numId="2">
     <w:abstractNumId w:val="2"/>
   </w:num>
-  <w:num w:numId="2">
-    <w:abstractNumId w:val="1"/>
-  </w:num>
   <w:num w:numId="3">
-    <w:abstractNumId w:val="4"/>
+    <w:abstractNumId w:val="5"/>
   </w:num>
   <w:num w:numId="4">
     <w:abstractNumId w:val="0"/>
   </w:num>
   <w:num w:numId="5">
-    <w:abstractNumId w:val="3"/>
+    <w:abstractNumId w:val="4"/>
+  </w:num>
+  <w:num w:numId="6">
+    <w:abstractNumId w:val="1"/>
   </w:num>
 </w:numbering>
 </file>

</xml_diff>